<commit_message>
analisis de riesgo 2
</commit_message>
<xml_diff>
--- a/DietmarAlexApaza_sis_737_evaluacion_lab5.docx
+++ b/DietmarAlexApaza_sis_737_evaluacion_lab5.docx
@@ -6,12 +6,13 @@
       <w:tblPr>
         <w:tblStyle w:val="TableGrid"/>
         <w:tblpPr w:leftFromText="180" w:rightFromText="180" w:vertAnchor="page" w:horzAnchor="margin" w:tblpXSpec="center" w:tblpY="1068"/>
-        <w:tblW w:w="10161" w:type="dxa"/>
+        <w:tblW w:w="10608" w:type="dxa"/>
         <w:tblInd w:w="0" w:type="dxa"/>
+        <w:tblLayout w:type="fixed"/>
         <w:tblLook w:val="04A0" w:firstRow="1" w:lastRow="0" w:firstColumn="1" w:lastColumn="0" w:noHBand="0" w:noVBand="1"/>
       </w:tblPr>
       <w:tblGrid>
-        <w:gridCol w:w="2608"/>
+        <w:gridCol w:w="2607"/>
         <w:gridCol w:w="3920"/>
         <w:gridCol w:w="4081"/>
       </w:tblGrid>
@@ -21,7 +22,7 @@
         </w:trPr>
         <w:tc>
           <w:tcPr>
-            <w:tcW w:w="1861" w:type="dxa"/>
+            <w:tcW w:w="2607" w:type="dxa"/>
             <w:vMerge w:val="restart"/>
             <w:tcBorders>
               <w:top w:val="single" w:sz="8" w:space="0" w:color="000000"/>
@@ -354,7 +355,7 @@
         </w:tc>
         <w:tc>
           <w:tcPr>
-            <w:tcW w:w="8300" w:type="dxa"/>
+            <w:tcW w:w="8001" w:type="dxa"/>
             <w:gridSpan w:val="2"/>
             <w:tcBorders>
               <w:top w:val="single" w:sz="8" w:space="0" w:color="000000"/>
@@ -406,7 +407,7 @@
         </w:trPr>
         <w:tc>
           <w:tcPr>
-            <w:tcW w:w="0" w:type="auto"/>
+            <w:tcW w:w="2607" w:type="dxa"/>
             <w:vMerge/>
             <w:tcBorders>
               <w:top w:val="nil"/>
@@ -425,7 +426,7 @@
         </w:tc>
         <w:tc>
           <w:tcPr>
-            <w:tcW w:w="8300" w:type="dxa"/>
+            <w:tcW w:w="8001" w:type="dxa"/>
             <w:gridSpan w:val="2"/>
             <w:tcBorders>
               <w:top w:val="single" w:sz="8" w:space="0" w:color="000000"/>
@@ -450,7 +451,7 @@
         </w:trPr>
         <w:tc>
           <w:tcPr>
-            <w:tcW w:w="10161" w:type="dxa"/>
+            <w:tcW w:w="10608" w:type="dxa"/>
             <w:gridSpan w:val="3"/>
             <w:tcBorders>
               <w:top w:val="single" w:sz="8" w:space="0" w:color="000000"/>
@@ -468,19 +469,431 @@
             </w:pPr>
             <w:r>
               <w:rPr>
+                <w:b/>
+                <w:lang w:val="es-BO"/>
+              </w:rPr>
+              <w:t xml:space="preserve">MATERIA:     </w:t>
+            </w:r>
+            <w:r>
+              <w:rPr>
+                <w:lang w:val="es-BO"/>
+              </w:rPr>
+              <w:t>Seguridad de Sistemas (SIS - 737</w:t>
+            </w:r>
+            <w:r>
+              <w:rPr>
+                <w:lang w:val="es-BO"/>
+              </w:rPr>
+              <w:t xml:space="preserve">) </w:t>
+            </w:r>
+          </w:p>
+        </w:tc>
+      </w:tr>
+      <w:tr>
+        <w:trPr>
+          <w:trHeight w:val="182"/>
+        </w:trPr>
+        <w:tc>
+          <w:tcPr>
+            <w:tcW w:w="6527" w:type="dxa"/>
+            <w:gridSpan w:val="2"/>
+            <w:tcBorders>
+              <w:top w:val="single" w:sz="8" w:space="0" w:color="000000"/>
+              <w:left w:val="single" w:sz="8" w:space="0" w:color="000000"/>
+              <w:bottom w:val="single" w:sz="8" w:space="0" w:color="000000"/>
+              <w:right w:val="single" w:sz="8" w:space="0" w:color="000000"/>
+            </w:tcBorders>
+          </w:tcPr>
+          <w:p>
+            <w:pPr>
+              <w:tabs>
+                <w:tab w:val="center" w:pos="2651"/>
+                <w:tab w:val="center" w:pos="6386"/>
+              </w:tabs>
+              <w:rPr>
+                <w:lang w:val="es-BO"/>
+              </w:rPr>
+            </w:pPr>
+            <w:r>
+              <w:rPr>
+                <w:lang w:val="es-BO"/>
+              </w:rPr>
+              <w:tab/>
+              <w:t xml:space="preserve">  </w:t>
+            </w:r>
+            <w:r>
+              <w:rPr>
+                <w:b/>
+                <w:lang w:val="es-BO"/>
+              </w:rPr>
+              <w:t>NOMBRE: Univ.</w:t>
+            </w:r>
+            <w:r>
+              <w:rPr>
+                <w:lang w:val="es-BO"/>
+              </w:rPr>
+              <w:t xml:space="preserve"> </w:t>
+            </w:r>
+            <w:proofErr w:type="spellStart"/>
+            <w:r>
+              <w:rPr>
+                <w:lang w:val="es-BO"/>
+              </w:rPr>
+              <w:t>Dietmar</w:t>
+            </w:r>
+            <w:proofErr w:type="spellEnd"/>
+            <w:r>
+              <w:rPr>
+                <w:lang w:val="es-BO"/>
+              </w:rPr>
+              <w:t xml:space="preserve"> Alex Apaza</w:t>
+            </w:r>
+          </w:p>
+        </w:tc>
+        <w:tc>
+          <w:tcPr>
+            <w:tcW w:w="4081" w:type="dxa"/>
+            <w:vMerge w:val="restart"/>
+            <w:tcBorders>
+              <w:top w:val="single" w:sz="8" w:space="0" w:color="000000"/>
+              <w:left w:val="single" w:sz="8" w:space="0" w:color="000000"/>
+              <w:bottom w:val="single" w:sz="8" w:space="0" w:color="000000"/>
+              <w:right w:val="single" w:sz="8" w:space="0" w:color="000000"/>
+            </w:tcBorders>
+            <w:vAlign w:val="center"/>
+          </w:tcPr>
+          <w:p>
+            <w:pPr>
+              <w:ind w:left="0" w:right="1" w:firstLine="0"/>
+              <w:rPr>
+                <w:b/>
+                <w:sz w:val="28"/>
+                <w:lang w:val="es-BO"/>
+              </w:rPr>
+            </w:pPr>
+            <w:r>
+              <w:rPr>
+                <w:b/>
+                <w:sz w:val="28"/>
+                <w:lang w:val="es-BO"/>
+              </w:rPr>
+              <w:t xml:space="preserve">      </w:t>
+            </w:r>
+            <w:r>
+              <w:t xml:space="preserve"> </w:t>
+            </w:r>
+            <w:r>
+              <w:rPr>
+                <w:b/>
+                <w:sz w:val="28"/>
+                <w:lang w:val="es-BO"/>
+              </w:rPr>
+              <w:t>Microtaller_analisis_de_riesgos_2</w:t>
+            </w:r>
+          </w:p>
+        </w:tc>
+      </w:tr>
+      <w:tr>
+        <w:trPr>
+          <w:trHeight w:val="180"/>
+        </w:trPr>
+        <w:tc>
+          <w:tcPr>
+            <w:tcW w:w="6527" w:type="dxa"/>
+            <w:gridSpan w:val="2"/>
+            <w:tcBorders>
+              <w:top w:val="single" w:sz="8" w:space="0" w:color="000000"/>
+              <w:left w:val="single" w:sz="8" w:space="0" w:color="000000"/>
+              <w:bottom w:val="single" w:sz="8" w:space="0" w:color="000000"/>
+              <w:right w:val="single" w:sz="8" w:space="0" w:color="000000"/>
+            </w:tcBorders>
+          </w:tcPr>
+          <w:p>
+            <w:pPr>
+              <w:tabs>
+                <w:tab w:val="center" w:pos="2622"/>
+                <w:tab w:val="center" w:pos="6386"/>
+              </w:tabs>
+              <w:rPr>
+                <w:lang w:val="es-BO"/>
+              </w:rPr>
+            </w:pPr>
+            <w:r>
+              <w:rPr>
+                <w:lang w:val="es-BO"/>
+              </w:rPr>
+              <w:tab/>
+              <w:t xml:space="preserve">  </w:t>
+            </w:r>
+            <w:r>
+              <w:rPr>
+                <w:b/>
+                <w:lang w:val="es-BO"/>
+              </w:rPr>
+              <w:t xml:space="preserve"> DOCENTE: Ing. </w:t>
+            </w:r>
+            <w:r>
+              <w:rPr>
+                <w:lang w:val="es-BO"/>
+              </w:rPr>
+              <w:t>Alexander J. Duran Miranda</w:t>
+            </w:r>
+          </w:p>
+        </w:tc>
+        <w:tc>
+          <w:tcPr>
+            <w:tcW w:w="4081" w:type="dxa"/>
+            <w:vMerge/>
+            <w:tcBorders>
+              <w:top w:val="nil"/>
+              <w:left w:val="single" w:sz="8" w:space="0" w:color="000000"/>
+              <w:bottom w:val="nil"/>
+              <w:right w:val="single" w:sz="8" w:space="0" w:color="000000"/>
+            </w:tcBorders>
+          </w:tcPr>
+          <w:p>
+            <w:pPr>
+              <w:rPr>
+                <w:lang w:val="es-BO"/>
+              </w:rPr>
+            </w:pPr>
+          </w:p>
+        </w:tc>
+      </w:tr>
+      <w:tr>
+        <w:trPr>
+          <w:trHeight w:val="180"/>
+        </w:trPr>
+        <w:tc>
+          <w:tcPr>
+            <w:tcW w:w="6527" w:type="dxa"/>
+            <w:gridSpan w:val="2"/>
+            <w:tcBorders>
+              <w:top w:val="single" w:sz="8" w:space="0" w:color="000000"/>
+              <w:left w:val="single" w:sz="8" w:space="0" w:color="000000"/>
+              <w:bottom w:val="single" w:sz="8" w:space="0" w:color="000000"/>
+              <w:right w:val="single" w:sz="8" w:space="0" w:color="000000"/>
+            </w:tcBorders>
+          </w:tcPr>
+          <w:p>
+            <w:pPr>
+              <w:tabs>
+                <w:tab w:val="center" w:pos="2622"/>
+                <w:tab w:val="center" w:pos="6386"/>
+              </w:tabs>
+              <w:rPr>
+                <w:b/>
+                <w:lang w:val="es-BO"/>
+              </w:rPr>
+            </w:pPr>
+            <w:r>
+              <w:rPr>
+                <w:b/>
+                <w:lang w:val="es-BO"/>
+              </w:rPr>
+              <w:t>AUXILIAR: Univ.</w:t>
+            </w:r>
+            <w:r>
+              <w:rPr>
+                <w:lang w:val="es-BO"/>
+              </w:rPr>
+              <w:t xml:space="preserve"> </w:t>
+            </w:r>
+            <w:proofErr w:type="spellStart"/>
+            <w:r>
+              <w:rPr>
+                <w:rFonts w:ascii="Arial" w:hAnsi="Arial" w:cs="Arial"/>
+                <w:color w:val="auto"/>
+                <w:spacing w:val="3"/>
+                <w:sz w:val="21"/>
+                <w:szCs w:val="21"/>
+                <w:lang w:val="es-BO"/>
+              </w:rPr>
+              <w:t>Aldrin</w:t>
+            </w:r>
+            <w:proofErr w:type="spellEnd"/>
+            <w:r>
+              <w:rPr>
+                <w:rFonts w:ascii="Arial" w:hAnsi="Arial" w:cs="Arial"/>
+                <w:color w:val="auto"/>
+                <w:spacing w:val="3"/>
+                <w:sz w:val="21"/>
+                <w:szCs w:val="21"/>
+                <w:lang w:val="es-BO"/>
+              </w:rPr>
+              <w:t xml:space="preserve"> Roger </w:t>
+            </w:r>
+            <w:proofErr w:type="spellStart"/>
+            <w:r>
+              <w:rPr>
+                <w:rFonts w:ascii="Arial" w:hAnsi="Arial" w:cs="Arial"/>
+                <w:color w:val="auto"/>
+                <w:spacing w:val="3"/>
+                <w:sz w:val="21"/>
+                <w:szCs w:val="21"/>
+                <w:lang w:val="es-BO"/>
+              </w:rPr>
+              <w:t>Perez</w:t>
+            </w:r>
+            <w:proofErr w:type="spellEnd"/>
+            <w:r>
+              <w:rPr>
+                <w:rFonts w:ascii="Arial" w:hAnsi="Arial" w:cs="Arial"/>
+                <w:color w:val="auto"/>
+                <w:spacing w:val="3"/>
+                <w:sz w:val="21"/>
+                <w:szCs w:val="21"/>
+                <w:lang w:val="es-BO"/>
+              </w:rPr>
+              <w:t xml:space="preserve"> Miranda</w:t>
+            </w:r>
+          </w:p>
+        </w:tc>
+        <w:tc>
+          <w:tcPr>
+            <w:tcW w:w="4081" w:type="dxa"/>
+            <w:tcBorders>
+              <w:top w:val="nil"/>
+              <w:left w:val="single" w:sz="8" w:space="0" w:color="000000"/>
+              <w:bottom w:val="nil"/>
+              <w:right w:val="single" w:sz="8" w:space="0" w:color="000000"/>
+            </w:tcBorders>
+          </w:tcPr>
+          <w:p>
+            <w:pPr>
+              <w:rPr>
+                <w:lang w:val="es-BO"/>
+              </w:rPr>
+            </w:pPr>
+          </w:p>
+        </w:tc>
+      </w:tr>
+      <w:tr>
+        <w:trPr>
+          <w:trHeight w:val="1074"/>
+        </w:trPr>
+        <w:tc>
+          <w:tcPr>
+            <w:tcW w:w="6527" w:type="dxa"/>
+            <w:gridSpan w:val="2"/>
+            <w:tcBorders>
+              <w:top w:val="single" w:sz="8" w:space="0" w:color="000000"/>
+              <w:left w:val="single" w:sz="8" w:space="0" w:color="000000"/>
+              <w:bottom w:val="single" w:sz="8" w:space="0" w:color="000000"/>
+              <w:right w:val="single" w:sz="8" w:space="0" w:color="000000"/>
+            </w:tcBorders>
+          </w:tcPr>
+          <w:p>
+            <w:pPr>
+              <w:tabs>
+                <w:tab w:val="center" w:pos="2622"/>
+                <w:tab w:val="center" w:pos="6386"/>
+              </w:tabs>
+              <w:rPr>
+                <w:b/>
+                <w:lang w:val="es-BO"/>
+              </w:rPr>
+            </w:pPr>
+            <w:r>
+              <w:rPr>
+                <w:b/>
+                <w:lang w:val="es-BO"/>
+              </w:rPr>
+              <w:t>GitHub</w:t>
+            </w:r>
+          </w:p>
+          <w:p>
+            <w:pPr>
+              <w:tabs>
+                <w:tab w:val="center" w:pos="2622"/>
+                <w:tab w:val="center" w:pos="6386"/>
+              </w:tabs>
+              <w:rPr>
+                <w:b/>
+                <w:lang w:val="es-BO"/>
+              </w:rPr>
+            </w:pPr>
+            <w:r>
+              <w:rPr>
+                <w:b/>
+                <w:lang w:val="es-BO"/>
+              </w:rPr>
+              <w:t>Nombre: AlexTheLion99</w:t>
+            </w:r>
+          </w:p>
+          <w:p>
+            <w:pPr>
+              <w:tabs>
+                <w:tab w:val="center" w:pos="2622"/>
+                <w:tab w:val="center" w:pos="6386"/>
+              </w:tabs>
+            </w:pPr>
+            <w:r>
+              <w:rPr>
+                <w:b/>
+              </w:rPr>
+              <w:t>Enlace_lab_4:</w:t>
+            </w:r>
+            <w:r>
+              <w:rPr>
+                <w:b/>
+              </w:rPr>
+              <w:t xml:space="preserve"> </w:t>
+            </w:r>
+            <w:r>
+              <w:t xml:space="preserve">  </w:t>
+            </w:r>
+            <w:hyperlink r:id="rId7" w:history="1">
+              <w:r>
+                <w:rPr>
+                  <w:rStyle w:val="Hipervnculo"/>
+                </w:rPr>
+                <w:t>https://github.com/AlexTheLion99/Microtaller_analisis_de_riesgos_2</w:t>
+              </w:r>
+            </w:hyperlink>
+          </w:p>
+          <w:p>
+            <w:pPr>
+              <w:tabs>
+                <w:tab w:val="center" w:pos="2622"/>
+                <w:tab w:val="center" w:pos="6386"/>
+              </w:tabs>
+            </w:pPr>
+          </w:p>
+        </w:tc>
+        <w:tc>
+          <w:tcPr>
+            <w:tcW w:w="4081" w:type="dxa"/>
+            <w:tcBorders>
+              <w:top w:val="nil"/>
+              <w:left w:val="single" w:sz="8" w:space="0" w:color="000000"/>
+              <w:bottom w:val="single" w:sz="8" w:space="0" w:color="000000"/>
+              <w:right w:val="single" w:sz="8" w:space="0" w:color="000000"/>
+            </w:tcBorders>
+          </w:tcPr>
+          <w:p>
+            <w:pPr>
+              <w:rPr>
+                <w:rFonts w:ascii="Calibri" w:eastAsia="Calibri" w:hAnsi="Calibri" w:cs="Calibri"/>
+                <w:noProof/>
+              </w:rPr>
+            </w:pPr>
+            <w:bookmarkStart w:id="0" w:name="_GoBack"/>
+            <w:r>
+              <w:rPr>
                 <w:rFonts w:ascii="Calibri" w:eastAsia="Calibri" w:hAnsi="Calibri" w:cs="Calibri"/>
                 <w:noProof/>
               </w:rPr>
               <mc:AlternateContent>
                 <mc:Choice Requires="wpg">
                   <w:drawing>
-                    <wp:anchor distT="0" distB="0" distL="114300" distR="114300" simplePos="0" relativeHeight="251688960" behindDoc="0" locked="0" layoutInCell="1" allowOverlap="1" wp14:anchorId="543BE638" wp14:editId="18FBDFAB">
+                    <wp:anchor distT="0" distB="0" distL="114300" distR="114300" simplePos="0" relativeHeight="251688960" behindDoc="0" locked="0" layoutInCell="1" allowOverlap="1" wp14:anchorId="688AFB1D" wp14:editId="36D07289">
                       <wp:simplePos x="0" y="0"/>
                       <wp:positionH relativeFrom="margin">
-                        <wp:posOffset>24765</wp:posOffset>
+                        <wp:posOffset>-4120515</wp:posOffset>
                       </wp:positionH>
                       <wp:positionV relativeFrom="paragraph">
-                        <wp:posOffset>-2005965</wp:posOffset>
+                        <wp:posOffset>-2654935</wp:posOffset>
                       </wp:positionV>
                       <wp:extent cx="6659880" cy="4089400"/>
                       <wp:effectExtent l="0" t="0" r="7620" b="6350"/>
@@ -505,7 +918,7 @@
                                 <pic:cNvPicPr/>
                               </pic:nvPicPr>
                               <pic:blipFill>
-                                <a:blip r:embed="rId7"/>
+                                <a:blip r:embed="rId8"/>
                                 <a:stretch>
                                   <a:fillRect/>
                                 </a:stretch>
@@ -621,9 +1034,9 @@
                 </mc:Choice>
                 <mc:Fallback>
                   <w:pict>
-                    <v:group w14:anchorId="543BE638" id="Group 1255" o:spid="_x0000_s1034" style="position:absolute;left:0;text-align:left;margin-left:1.95pt;margin-top:-157.95pt;width:524.4pt;height:322pt;z-index:251688960;mso-position-horizontal-relative:margin;mso-position-vertical-relative:text;mso-width-relative:margin;mso-height-relative:margin" coordorigin="-2466,5266" coordsize="63258,21435" o:gfxdata="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">
+                    <v:group w14:anchorId="688AFB1D" id="Group 1255" o:spid="_x0000_s1034" style="position:absolute;left:0;text-align:left;margin-left:-324.45pt;margin-top:-209.05pt;width:524.4pt;height:322pt;z-index:251688960;mso-position-horizontal-relative:margin;mso-position-vertical-relative:text;mso-width-relative:margin;mso-height-relative:margin" coordorigin="-2466,5266" coordsize="63258,21435" o:gfxdata="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">
                       <v:shape id="Picture 7" o:spid="_x0000_s1035" type="#_x0000_t75" style="position:absolute;left:-2466;top:11115;width:63258;height:15586;visibility:visible;mso-wrap-style:square" o:gfxdata="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">
-                        <v:imagedata r:id="rId8" o:title=""/>
+                        <v:imagedata r:id="rId9" o:title=""/>
                       </v:shape>
                       <v:rect id="Rectangle 140" o:spid="_x0000_s1036" style="position:absolute;left:15839;top:5266;width:420;height:1893;visibility:visible;mso-wrap-style:square;v-text-anchor:top" o:gfxdata="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" filled="f" stroked="f">
                         <v:textbox inset="0,0,0,0">
@@ -667,406 +1080,7 @@
                 </mc:Fallback>
               </mc:AlternateContent>
             </w:r>
-            <w:r>
-              <w:rPr>
-                <w:b/>
-                <w:lang w:val="es-BO"/>
-              </w:rPr>
-              <w:t xml:space="preserve">MATERIA:     </w:t>
-            </w:r>
-            <w:r>
-              <w:rPr>
-                <w:lang w:val="es-BO"/>
-              </w:rPr>
-              <w:t>Seguridad de Sistemas (SIS - 737</w:t>
-            </w:r>
-            <w:r>
-              <w:rPr>
-                <w:lang w:val="es-BO"/>
-              </w:rPr>
-              <w:t xml:space="preserve">) </w:t>
-            </w:r>
-          </w:p>
-        </w:tc>
-      </w:tr>
-      <w:tr>
-        <w:trPr>
-          <w:trHeight w:val="182"/>
-        </w:trPr>
-        <w:tc>
-          <w:tcPr>
-            <w:tcW w:w="6252" w:type="dxa"/>
-            <w:gridSpan w:val="2"/>
-            <w:tcBorders>
-              <w:top w:val="single" w:sz="8" w:space="0" w:color="000000"/>
-              <w:left w:val="single" w:sz="8" w:space="0" w:color="000000"/>
-              <w:bottom w:val="single" w:sz="8" w:space="0" w:color="000000"/>
-              <w:right w:val="single" w:sz="8" w:space="0" w:color="000000"/>
-            </w:tcBorders>
-          </w:tcPr>
-          <w:p>
-            <w:pPr>
-              <w:tabs>
-                <w:tab w:val="center" w:pos="2651"/>
-                <w:tab w:val="center" w:pos="6386"/>
-              </w:tabs>
-              <w:rPr>
-                <w:lang w:val="es-BO"/>
-              </w:rPr>
-            </w:pPr>
-            <w:r>
-              <w:rPr>
-                <w:lang w:val="es-BO"/>
-              </w:rPr>
-              <w:tab/>
-              <w:t xml:space="preserve">  </w:t>
-            </w:r>
-            <w:r>
-              <w:rPr>
-                <w:b/>
-                <w:lang w:val="es-BO"/>
-              </w:rPr>
-              <w:t>NOMBRE: Univ.</w:t>
-            </w:r>
-            <w:r>
-              <w:rPr>
-                <w:lang w:val="es-BO"/>
-              </w:rPr>
-              <w:t xml:space="preserve"> </w:t>
-            </w:r>
-            <w:proofErr w:type="spellStart"/>
-            <w:r>
-              <w:rPr>
-                <w:lang w:val="es-BO"/>
-              </w:rPr>
-              <w:t>Dietmar</w:t>
-            </w:r>
-            <w:proofErr w:type="spellEnd"/>
-            <w:r>
-              <w:rPr>
-                <w:lang w:val="es-BO"/>
-              </w:rPr>
-              <w:t xml:space="preserve"> Alex Apaza</w:t>
-            </w:r>
-          </w:p>
-        </w:tc>
-        <w:tc>
-          <w:tcPr>
-            <w:tcW w:w="3908" w:type="dxa"/>
-            <w:vMerge w:val="restart"/>
-            <w:tcBorders>
-              <w:top w:val="single" w:sz="8" w:space="0" w:color="000000"/>
-              <w:left w:val="single" w:sz="8" w:space="0" w:color="000000"/>
-              <w:bottom w:val="single" w:sz="8" w:space="0" w:color="000000"/>
-              <w:right w:val="single" w:sz="8" w:space="0" w:color="000000"/>
-            </w:tcBorders>
-            <w:vAlign w:val="center"/>
-          </w:tcPr>
-          <w:p>
-            <w:pPr>
-              <w:ind w:left="0" w:right="1" w:firstLine="0"/>
-              <w:rPr>
-                <w:b/>
-                <w:sz w:val="28"/>
-                <w:lang w:val="es-BO"/>
-              </w:rPr>
-            </w:pPr>
-            <w:r>
-              <w:rPr>
-                <w:b/>
-                <w:sz w:val="28"/>
-                <w:lang w:val="es-BO"/>
-              </w:rPr>
-              <w:t xml:space="preserve">      </w:t>
-            </w:r>
-            <w:r>
-              <w:t xml:space="preserve"> </w:t>
-            </w:r>
-            <w:r>
-              <w:rPr>
-                <w:b/>
-                <w:sz w:val="28"/>
-                <w:lang w:val="es-BO"/>
-              </w:rPr>
-              <w:t>Microtaller_analisis_de_riesgos_2</w:t>
-            </w:r>
-          </w:p>
-        </w:tc>
-      </w:tr>
-      <w:tr>
-        <w:trPr>
-          <w:trHeight w:val="180"/>
-        </w:trPr>
-        <w:tc>
-          <w:tcPr>
-            <w:tcW w:w="6252" w:type="dxa"/>
-            <w:gridSpan w:val="2"/>
-            <w:tcBorders>
-              <w:top w:val="single" w:sz="8" w:space="0" w:color="000000"/>
-              <w:left w:val="single" w:sz="8" w:space="0" w:color="000000"/>
-              <w:bottom w:val="single" w:sz="8" w:space="0" w:color="000000"/>
-              <w:right w:val="single" w:sz="8" w:space="0" w:color="000000"/>
-            </w:tcBorders>
-          </w:tcPr>
-          <w:p>
-            <w:pPr>
-              <w:tabs>
-                <w:tab w:val="center" w:pos="2622"/>
-                <w:tab w:val="center" w:pos="6386"/>
-              </w:tabs>
-              <w:rPr>
-                <w:lang w:val="es-BO"/>
-              </w:rPr>
-            </w:pPr>
-            <w:r>
-              <w:rPr>
-                <w:lang w:val="es-BO"/>
-              </w:rPr>
-              <w:tab/>
-              <w:t xml:space="preserve">  </w:t>
-            </w:r>
-            <w:r>
-              <w:rPr>
-                <w:b/>
-                <w:lang w:val="es-BO"/>
-              </w:rPr>
-              <w:t xml:space="preserve"> DOCENTE: Ing. </w:t>
-            </w:r>
-            <w:r>
-              <w:rPr>
-                <w:lang w:val="es-BO"/>
-              </w:rPr>
-              <w:t>Alexander J. Duran Miranda</w:t>
-            </w:r>
-          </w:p>
-        </w:tc>
-        <w:tc>
-          <w:tcPr>
-            <w:tcW w:w="0" w:type="auto"/>
-            <w:vMerge/>
-            <w:tcBorders>
-              <w:top w:val="nil"/>
-              <w:left w:val="single" w:sz="8" w:space="0" w:color="000000"/>
-              <w:bottom w:val="nil"/>
-              <w:right w:val="single" w:sz="8" w:space="0" w:color="000000"/>
-            </w:tcBorders>
-          </w:tcPr>
-          <w:p>
-            <w:pPr>
-              <w:rPr>
-                <w:lang w:val="es-BO"/>
-              </w:rPr>
-            </w:pPr>
-          </w:p>
-        </w:tc>
-      </w:tr>
-      <w:tr>
-        <w:trPr>
-          <w:trHeight w:val="180"/>
-        </w:trPr>
-        <w:tc>
-          <w:tcPr>
-            <w:tcW w:w="6252" w:type="dxa"/>
-            <w:gridSpan w:val="2"/>
-            <w:tcBorders>
-              <w:top w:val="single" w:sz="8" w:space="0" w:color="000000"/>
-              <w:left w:val="single" w:sz="8" w:space="0" w:color="000000"/>
-              <w:bottom w:val="single" w:sz="8" w:space="0" w:color="000000"/>
-              <w:right w:val="single" w:sz="8" w:space="0" w:color="000000"/>
-            </w:tcBorders>
-          </w:tcPr>
-          <w:p>
-            <w:pPr>
-              <w:tabs>
-                <w:tab w:val="center" w:pos="2622"/>
-                <w:tab w:val="center" w:pos="6386"/>
-              </w:tabs>
-              <w:rPr>
-                <w:b/>
-                <w:lang w:val="es-BO"/>
-              </w:rPr>
-            </w:pPr>
-            <w:r>
-              <w:rPr>
-                <w:b/>
-                <w:lang w:val="es-BO"/>
-              </w:rPr>
-              <w:t>AUXILIAR: Univ.</w:t>
-            </w:r>
-            <w:r>
-              <w:rPr>
-                <w:lang w:val="es-BO"/>
-              </w:rPr>
-              <w:t xml:space="preserve"> </w:t>
-            </w:r>
-            <w:proofErr w:type="spellStart"/>
-            <w:r>
-              <w:rPr>
-                <w:rFonts w:ascii="Arial" w:hAnsi="Arial" w:cs="Arial"/>
-                <w:color w:val="auto"/>
-                <w:spacing w:val="3"/>
-                <w:sz w:val="21"/>
-                <w:szCs w:val="21"/>
-                <w:lang w:val="es-BO"/>
-              </w:rPr>
-              <w:t>Aldrin</w:t>
-            </w:r>
-            <w:proofErr w:type="spellEnd"/>
-            <w:r>
-              <w:rPr>
-                <w:rFonts w:ascii="Arial" w:hAnsi="Arial" w:cs="Arial"/>
-                <w:color w:val="auto"/>
-                <w:spacing w:val="3"/>
-                <w:sz w:val="21"/>
-                <w:szCs w:val="21"/>
-                <w:lang w:val="es-BO"/>
-              </w:rPr>
-              <w:t xml:space="preserve"> Roger </w:t>
-            </w:r>
-            <w:proofErr w:type="spellStart"/>
-            <w:r>
-              <w:rPr>
-                <w:rFonts w:ascii="Arial" w:hAnsi="Arial" w:cs="Arial"/>
-                <w:color w:val="auto"/>
-                <w:spacing w:val="3"/>
-                <w:sz w:val="21"/>
-                <w:szCs w:val="21"/>
-                <w:lang w:val="es-BO"/>
-              </w:rPr>
-              <w:t>Perez</w:t>
-            </w:r>
-            <w:proofErr w:type="spellEnd"/>
-            <w:r>
-              <w:rPr>
-                <w:rFonts w:ascii="Arial" w:hAnsi="Arial" w:cs="Arial"/>
-                <w:color w:val="auto"/>
-                <w:spacing w:val="3"/>
-                <w:sz w:val="21"/>
-                <w:szCs w:val="21"/>
-                <w:lang w:val="es-BO"/>
-              </w:rPr>
-              <w:t xml:space="preserve"> Miranda</w:t>
-            </w:r>
-          </w:p>
-        </w:tc>
-        <w:tc>
-          <w:tcPr>
-            <w:tcW w:w="0" w:type="auto"/>
-            <w:tcBorders>
-              <w:top w:val="nil"/>
-              <w:left w:val="single" w:sz="8" w:space="0" w:color="000000"/>
-              <w:bottom w:val="nil"/>
-              <w:right w:val="single" w:sz="8" w:space="0" w:color="000000"/>
-            </w:tcBorders>
-          </w:tcPr>
-          <w:p>
-            <w:pPr>
-              <w:rPr>
-                <w:lang w:val="es-BO"/>
-              </w:rPr>
-            </w:pPr>
-          </w:p>
-        </w:tc>
-      </w:tr>
-      <w:tr>
-        <w:trPr>
-          <w:trHeight w:val="1074"/>
-        </w:trPr>
-        <w:tc>
-          <w:tcPr>
-            <w:tcW w:w="6252" w:type="dxa"/>
-            <w:gridSpan w:val="2"/>
-            <w:tcBorders>
-              <w:top w:val="single" w:sz="8" w:space="0" w:color="000000"/>
-              <w:left w:val="single" w:sz="8" w:space="0" w:color="000000"/>
-              <w:bottom w:val="single" w:sz="8" w:space="0" w:color="000000"/>
-              <w:right w:val="single" w:sz="8" w:space="0" w:color="000000"/>
-            </w:tcBorders>
-          </w:tcPr>
-          <w:p>
-            <w:pPr>
-              <w:tabs>
-                <w:tab w:val="center" w:pos="2622"/>
-                <w:tab w:val="center" w:pos="6386"/>
-              </w:tabs>
-              <w:rPr>
-                <w:b/>
-                <w:lang w:val="es-BO"/>
-              </w:rPr>
-            </w:pPr>
-            <w:r>
-              <w:rPr>
-                <w:b/>
-                <w:lang w:val="es-BO"/>
-              </w:rPr>
-              <w:t>GitHub</w:t>
-            </w:r>
-          </w:p>
-          <w:p>
-            <w:pPr>
-              <w:tabs>
-                <w:tab w:val="center" w:pos="2622"/>
-                <w:tab w:val="center" w:pos="6386"/>
-              </w:tabs>
-              <w:rPr>
-                <w:b/>
-                <w:lang w:val="es-BO"/>
-              </w:rPr>
-            </w:pPr>
-            <w:r>
-              <w:rPr>
-                <w:b/>
-                <w:lang w:val="es-BO"/>
-              </w:rPr>
-              <w:t>Nombre: AlexTheLion99</w:t>
-            </w:r>
-          </w:p>
-          <w:p>
-            <w:pPr>
-              <w:tabs>
-                <w:tab w:val="center" w:pos="2622"/>
-                <w:tab w:val="center" w:pos="6386"/>
-              </w:tabs>
-              <w:rPr>
-                <w:lang w:val="es-BO"/>
-              </w:rPr>
-            </w:pPr>
-            <w:r>
-              <w:rPr>
-                <w:b/>
-                <w:lang w:val="es-BO"/>
-              </w:rPr>
-              <w:t>Enlace_lab_4:</w:t>
-            </w:r>
-            <w:hyperlink r:id="rId9" w:history="1">
-              <w:r>
-                <w:rPr>
-                  <w:rStyle w:val="Hipervnculo"/>
-                  <w:lang w:val="es-BO"/>
-                </w:rPr>
-                <w:t>https://github.com/AlexTheLion99/sis_737_Laboratorio_5</w:t>
-              </w:r>
-            </w:hyperlink>
-          </w:p>
-        </w:tc>
-        <w:tc>
-          <w:tcPr>
-            <w:tcW w:w="0" w:type="auto"/>
-            <w:tcBorders>
-              <w:top w:val="nil"/>
-              <w:left w:val="single" w:sz="8" w:space="0" w:color="000000"/>
-              <w:bottom w:val="single" w:sz="8" w:space="0" w:color="000000"/>
-              <w:right w:val="single" w:sz="8" w:space="0" w:color="000000"/>
-            </w:tcBorders>
-          </w:tcPr>
-          <w:p>
-            <w:pPr>
-              <w:rPr>
-                <w:rFonts w:ascii="Calibri" w:eastAsia="Calibri" w:hAnsi="Calibri" w:cs="Calibri"/>
-                <w:noProof/>
-                <w:lang w:val="es-BO"/>
-              </w:rPr>
-            </w:pPr>
+            <w:bookmarkEnd w:id="0"/>
           </w:p>
         </w:tc>
       </w:tr>
@@ -1078,7 +1092,6 @@
         <w:jc w:val="center"/>
         <w:rPr>
           <w:sz w:val="24"/>
-          <w:lang w:val="es-BO"/>
         </w:rPr>
       </w:pPr>
     </w:p>
@@ -1555,6 +1568,7 @@
         <w:rPr>
           <w:b/>
         </w:rPr>
+        <w:lastRenderedPageBreak/>
         <w:t>2. IDENTIFICAR Y VALORAR LOS ACTIVOS</w:t>
       </w:r>
     </w:p>
@@ -1576,7 +1590,6 @@
           <w:szCs w:val="24"/>
           <w:lang w:val="es-BO"/>
         </w:rPr>
-        <w:lastRenderedPageBreak/>
         <w:t>Se identifican los activos de información y tecnológicos que podrían verse afectados.</w:t>
       </w:r>
     </w:p>
@@ -3933,6 +3946,7 @@
         <w:rPr>
           <w:lang w:val="es-BO"/>
         </w:rPr>
+        <w:lastRenderedPageBreak/>
         <w:t>Uso de antivirus y antimalware gratuitos.</w:t>
       </w:r>
       <w:r>
@@ -5435,6 +5449,7 @@
                 <w:sz w:val="14"/>
                 <w:szCs w:val="24"/>
               </w:rPr>
+              <w:lastRenderedPageBreak/>
               <w:t>Bitácoras</w:t>
             </w:r>
             <w:proofErr w:type="spellEnd"/>
@@ -5701,7 +5716,6 @@
                 <w:sz w:val="14"/>
                 <w:szCs w:val="24"/>
               </w:rPr>
-              <w:lastRenderedPageBreak/>
               <w:t>Telecomunicaciones</w:t>
             </w:r>
             <w:proofErr w:type="spellEnd"/>
@@ -7874,8 +7888,6 @@
             <w:proofErr w:type="spellEnd"/>
           </w:p>
         </w:tc>
-        <w:bookmarkStart w:id="0" w:name="_GoBack"/>
-        <w:bookmarkEnd w:id="0"/>
       </w:tr>
     </w:tbl>
     <w:p>
@@ -7976,6 +7988,7 @@
                 <w:szCs w:val="24"/>
                 <w:lang w:val="es-BO"/>
               </w:rPr>
+              <w:lastRenderedPageBreak/>
               <w:t>Cerrar los puertos 23 y 445 si no son necesarios. Si se requiere acceso remoto, usar el puerto 22 (SSH).</w:t>
             </w:r>
           </w:p>
@@ -8005,8 +8018,47 @@
                 <w:szCs w:val="24"/>
                 <w:lang w:val="es-BO"/>
               </w:rPr>
-              <w:lastRenderedPageBreak/>
-              <w:t>Detener el script de borrado de logs o modificarlo para respaldar previamente dichos logs.</w:t>
+              <w:t xml:space="preserve">Detener el script de borrado de </w:t>
+            </w:r>
+            <w:proofErr w:type="spellStart"/>
+            <w:r>
+              <w:rPr>
+                <w:color w:val="auto"/>
+                <w:sz w:val="24"/>
+                <w:szCs w:val="24"/>
+                <w:lang w:val="es-BO"/>
+              </w:rPr>
+              <w:t>logs</w:t>
+            </w:r>
+            <w:proofErr w:type="spellEnd"/>
+            <w:r>
+              <w:rPr>
+                <w:color w:val="auto"/>
+                <w:sz w:val="24"/>
+                <w:szCs w:val="24"/>
+                <w:lang w:val="es-BO"/>
+              </w:rPr>
+              <w:t xml:space="preserve"> o modificarlo para respaldar previamente dichos </w:t>
+            </w:r>
+            <w:proofErr w:type="spellStart"/>
+            <w:r>
+              <w:rPr>
+                <w:color w:val="auto"/>
+                <w:sz w:val="24"/>
+                <w:szCs w:val="24"/>
+                <w:lang w:val="es-BO"/>
+              </w:rPr>
+              <w:t>logs</w:t>
+            </w:r>
+            <w:proofErr w:type="spellEnd"/>
+            <w:r>
+              <w:rPr>
+                <w:color w:val="auto"/>
+                <w:sz w:val="24"/>
+                <w:szCs w:val="24"/>
+                <w:lang w:val="es-BO"/>
+              </w:rPr>
+              <w:t>.</w:t>
             </w:r>
           </w:p>
         </w:tc>
@@ -8122,7 +8174,27 @@
                 <w:szCs w:val="24"/>
                 <w:lang w:val="es-BO"/>
               </w:rPr>
-              <w:t>Capacitar al personal técnico en seguridad de red y gestión de logs, especialmente ante auditorías.</w:t>
+              <w:t xml:space="preserve">Capacitar al personal técnico en seguridad de red y gestión de </w:t>
+            </w:r>
+            <w:proofErr w:type="spellStart"/>
+            <w:r>
+              <w:rPr>
+                <w:color w:val="auto"/>
+                <w:sz w:val="24"/>
+                <w:szCs w:val="24"/>
+                <w:lang w:val="es-BO"/>
+              </w:rPr>
+              <w:t>logs</w:t>
+            </w:r>
+            <w:proofErr w:type="spellEnd"/>
+            <w:r>
+              <w:rPr>
+                <w:color w:val="auto"/>
+                <w:sz w:val="24"/>
+                <w:szCs w:val="24"/>
+                <w:lang w:val="es-BO"/>
+              </w:rPr>
+              <w:t>, especialmente ante auditorías.</w:t>
             </w:r>
           </w:p>
         </w:tc>

</xml_diff>